<commit_message>
adding depth estimation and yolo for distance calculating
</commit_message>
<xml_diff>
--- a/CNTT_2021604178_DangPhanAnh.docx
+++ b/CNTT_2021604178_DangPhanAnh.docx
@@ -7771,16 +7771,7 @@
           <w:shd w:val="clear" w:color="auto" w:fill="FFFFFF"/>
           <w:lang w:val="en-US"/>
         </w:rPr>
-        <w:t>Vai trò</w:t>
-      </w:r>
-      <w:r>
-        <w:rPr>
-          <w:rFonts w:ascii="Times New Roman" w:hAnsi="Times New Roman" w:cs="Times New Roman"/>
-          <w:sz w:val="28"/>
-          <w:shd w:val="clear" w:color="auto" w:fill="FFFFFF"/>
-          <w:lang w:val="en-US"/>
-        </w:rPr>
-        <w:t>:</w:t>
+        <w:t>Vai trò:</w:t>
       </w:r>
     </w:p>
     <w:p>
@@ -8144,14 +8135,7 @@
               <w:lang w:val="en-US" w:eastAsia="zh-CN" w:bidi="th-TH"/>
             </w:rPr>
             <w:lastRenderedPageBreak/>
-            <m:t>w</m:t>
-          </m:r>
-          <m:r>
-            <w:rPr>
-              <w:rFonts w:ascii="Cambria Math" w:hAnsi="Cambria Math"/>
-              <w:lang w:val="en-US" w:eastAsia="zh-CN" w:bidi="th-TH"/>
-            </w:rPr>
-            <m:t>≔w-</m:t>
+            <m:t>w≔w-</m:t>
           </m:r>
           <m:r>
             <m:rPr>
@@ -8197,7 +8181,7 @@
             <m:fPr>
               <m:ctrlPr>
                 <w:rPr>
-                  <w:rFonts w:ascii="Cambria Math"/>
+                  <w:rFonts w:ascii="Cambria Math" w:hAnsi="Cambria Math"/>
                   <w:lang w:val="en-US" w:eastAsia="zh-CN" w:bidi="th-TH"/>
                 </w:rPr>
               </m:ctrlPr>
@@ -8330,7 +8314,7 @@
           <m:fPr>
             <m:ctrlPr>
               <w:rPr>
-                <w:rFonts w:ascii="Cambria Math"/>
+                <w:rFonts w:ascii="Cambria Math" w:hAnsi="Cambria Math"/>
                 <w:lang w:val="en-US" w:eastAsia="zh-CN" w:bidi="th-TH"/>
               </w:rPr>
             </m:ctrlPr>
@@ -8491,6 +8475,76 @@
     </w:p>
     <w:p>
       <w:pPr>
+        <w:jc w:val="both"/>
+        <w:rPr>
+          <w:b/>
+          <w:bCs/>
+          <w:lang w:val="en-US" w:eastAsia="zh-CN" w:bidi="th-TH"/>
+        </w:rPr>
+      </w:pPr>
+      <w:r>
+        <w:rPr>
+          <w:b/>
+          <w:bCs/>
+          <w:lang w:val="en-US" w:eastAsia="zh-CN" w:bidi="th-TH"/>
+        </w:rPr>
+        <w:t>Mạng LSTM:</w:t>
+      </w:r>
+    </w:p>
+    <w:p>
+      <w:pPr>
+        <w:ind w:firstLine="720"/>
+        <w:jc w:val="both"/>
+        <w:rPr>
+          <w:lang w:val="en-US" w:eastAsia="zh-CN" w:bidi="th-TH"/>
+        </w:rPr>
+      </w:pPr>
+      <w:r>
+        <w:rPr>
+          <w:lang w:val="en-US" w:eastAsia="zh-CN" w:bidi="th-TH"/>
+        </w:rPr>
+        <w:t>Mạng nơ-ron dài ngắn hạn (Long Short-Term Memory – LSTM) là một kiến trúc đặc biệt của mạng nơ-ron hồi quy (RNN), được thiết kế để khắc phục vấn đề độ dốc biến mất thường gặp ở các RNN truyền thống khi xử lý các chuỗi dữ liệu dài. Tương tự như RNN, LSTM cũng được sử dụng để xử lý dữ liệu tuần tự như văn bản, âm thanh hoặc chuỗi thời gian, nhưng nó có khả năng học các phụ thuộc dài hạn hiệu quả hơn nhờ vào cơ chế bộ nhớ phức tạp.</w:t>
+      </w:r>
+    </w:p>
+    <w:p>
+      <w:pPr>
+        <w:ind w:firstLine="720"/>
+        <w:jc w:val="both"/>
+        <w:rPr>
+          <w:lang w:val="en-US" w:eastAsia="zh-CN" w:bidi="th-TH"/>
+        </w:rPr>
+      </w:pPr>
+      <w:r>
+        <w:rPr>
+          <w:lang w:val="en-US" w:eastAsia="zh-CN" w:bidi="th-TH"/>
+        </w:rPr>
+        <w:t xml:space="preserve">LSTM hoạt động dựa trên các đơn vị bộ nhớ đặc biệt, được gọi là các ô (cells), có khả năng duy trì thông tin trong thời gian dài. Mỗi ô LSTM bao gồm các cổng (gates) cho phép nó quyết định thông tin nào cần được giữ lại, thông </w:t>
+      </w:r>
+      <w:r>
+        <w:rPr>
+          <w:lang w:val="en-US" w:eastAsia="zh-CN" w:bidi="th-TH"/>
+        </w:rPr>
+        <w:lastRenderedPageBreak/>
+        <w:t>tin nào cần được quên đi và thông tin nào cần được đưa ra. Các cổng này bao gồm cổng vào (input gate), cổng quên (forget gate) và cổng ra (output gate), cùng với một trạng thái ô (cell state) đóng vai trò như bộ nhớ dài hạn.</w:t>
+      </w:r>
+    </w:p>
+    <w:p>
+      <w:pPr>
+        <w:ind w:firstLine="720"/>
+        <w:jc w:val="both"/>
+        <w:rPr>
+          <w:lang w:val="en-US" w:eastAsia="zh-CN" w:bidi="th-TH"/>
+        </w:rPr>
+      </w:pPr>
+      <w:r>
+        <w:rPr>
+          <w:lang w:val="en-US" w:eastAsia="zh-CN" w:bidi="th-TH"/>
+        </w:rPr>
+        <w:t>Tại mỗi bước thời gian, LSTM nhận đầu vào hiện tại và trạng thái ẩn trước đó, sau đó sử dụng các cổng để cập nhật trạng thái ô và tạo ra trạng thái ẩn mới, đồng thời đưa ra dự đoán nếu cần. Nhờ cơ chế này, LSTM có thể học được các mối quan hệ phức tạp và các phụ thuộc dài hạn trong dữ liệu tuần tự, làm cho nó trở thành một công cụ mạnh mẽ trong nhiều ứng dụng như dịch máy, phân tích tình cảm, tạo sinh văn bản và dự đoán chuỗi thời gian.</w:t>
+      </w:r>
+    </w:p>
+    <w:p>
+      <w:pPr>
         <w:pStyle w:val="Heading3"/>
       </w:pPr>
       <w:r>
@@ -8576,7 +8630,6 @@
           <w:sz w:val="28"/>
           <w:szCs w:val="28"/>
         </w:rPr>
-        <w:lastRenderedPageBreak/>
         <w:t xml:space="preserve">CHƯƠNG 2: </w:t>
       </w:r>
       <w:r>
@@ -8996,7 +9049,6 @@
           <w:sz w:val="28"/>
           <w:szCs w:val="28"/>
         </w:rPr>
-        <w:lastRenderedPageBreak/>
         <w:t xml:space="preserve">CHƯƠNG </w:t>
       </w:r>
       <w:r>
@@ -15704,28 +15756,28 @@
 </file>
 
 <file path=customXml/item1.xml><?xml version="1.0" encoding="utf-8"?>
+<b:Sources xmlns:b="http://schemas.openxmlformats.org/officeDocument/2006/bibliography" xmlns="http://schemas.openxmlformats.org/officeDocument/2006/bibliography" SelectedStyle="\APASixthEditionOfficeOnline.xsl" StyleName="APA" Version="6"/>
+</file>
+
+<file path=customXml/item2.xml><?xml version="1.0" encoding="utf-8"?>
 <go:gDocsCustomXmlDataStorage xmlns:go="http://customooxmlschemas.google.com/" xmlns:r="http://schemas.openxmlformats.org/officeDocument/2006/relationships" uri="GoogleDocsCustomDataVersion2">
   <go:docsCustomData xmlns:go="http://customooxmlschemas.google.com/" roundtripDataSignature="AMtx7mgtAcJmLMcq0XqeLYbtub4500rx1Q==">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</go:docsCustomData>
 </go:gDocsCustomXmlDataStorage>
 </file>
 
-<file path=customXml/item2.xml><?xml version="1.0" encoding="utf-8"?>
-<b:Sources xmlns:b="http://schemas.openxmlformats.org/officeDocument/2006/bibliography" xmlns="http://schemas.openxmlformats.org/officeDocument/2006/bibliography" SelectedStyle="\APASixthEditionOfficeOnline.xsl" StyleName="APA" Version="6"/>
+<file path=customXml/itemProps1.xml><?xml version="1.0" encoding="utf-8"?>
+<ds:datastoreItem xmlns:ds="http://schemas.openxmlformats.org/officeDocument/2006/customXml" ds:itemID="{F8FFE3B2-63E8-44B7-AF29-B65C1DDF1948}">
+  <ds:schemaRefs>
+    <ds:schemaRef ds:uri="http://schemas.openxmlformats.org/officeDocument/2006/bibliography"/>
+  </ds:schemaRefs>
+</ds:datastoreItem>
 </file>
 
-<file path=customXml/itemProps1.xml><?xml version="1.0" encoding="utf-8"?>
+<file path=customXml/itemProps2.xml><?xml version="1.0" encoding="utf-8"?>
 <ds:datastoreItem xmlns:ds="http://schemas.openxmlformats.org/officeDocument/2006/customXml" ds:itemID="{11111111-1234-1234-1234-123412341234}">
   <ds:schemaRefs>
     <ds:schemaRef ds:uri="http://customooxmlschemas.google.com/"/>
     <ds:schemaRef ds:uri="http://schemas.openxmlformats.org/officeDocument/2006/relationships"/>
   </ds:schemaRefs>
 </ds:datastoreItem>
-</file>
-
-<file path=customXml/itemProps2.xml><?xml version="1.0" encoding="utf-8"?>
-<ds:datastoreItem xmlns:ds="http://schemas.openxmlformats.org/officeDocument/2006/customXml" ds:itemID="{F8FFE3B2-63E8-44B7-AF29-B65C1DDF1948}">
-  <ds:schemaRefs>
-    <ds:schemaRef ds:uri="http://schemas.openxmlformats.org/officeDocument/2006/bibliography"/>
-  </ds:schemaRefs>
-</ds:datastoreItem>
 </file>
</xml_diff>